<commit_message>
Artifacts, forms, and script updated.
Memo V4 and ERD V4 created.
Form design implemented.
Database script updated.
Business rules and set status label adjusted.
General touchups and debugging, etc.
</commit_message>
<xml_diff>
--- a/artifacts/DBPProject_Memo_V3.docx
+++ b/artifacts/DBPProject_Memo_V3.docx
@@ -12,6 +12,8 @@
           <w:szCs w:val="18"/>
         </w:rPr>
       </w:pPr>
+      <w:bookmarkStart w:id="0" w:name="_GoBack"/>
+      <w:bookmarkEnd w:id="0"/>
       <w:r>
         <w:rPr>
           <w:rFonts w:asciiTheme="majorHAnsi" w:hAnsiTheme="majorHAnsi" w:cstheme="majorHAnsi"/>
@@ -440,8 +442,6 @@
         </w:rPr>
         <w:t>nformation.</w:t>
       </w:r>
-      <w:bookmarkStart w:id="0" w:name="_GoBack"/>
-      <w:bookmarkEnd w:id="0"/>
     </w:p>
     <w:p>
       <w:pPr>
@@ -2464,7 +2464,7 @@
 </file>
 
 <file path=customXml/itemProps1.xml><?xml version="1.0" encoding="utf-8"?>
-<ds:datastoreItem xmlns:ds="http://schemas.openxmlformats.org/officeDocument/2006/customXml" ds:itemID="{0DDE2CCD-AC4F-4A58-9B76-DC51072791A2}">
+<ds:datastoreItem xmlns:ds="http://schemas.openxmlformats.org/officeDocument/2006/customXml" ds:itemID="{920D842A-6272-4A39-943B-D545B86C2563}">
   <ds:schemaRefs>
     <ds:schemaRef ds:uri="http://schemas.openxmlformats.org/officeDocument/2006/bibliography"/>
   </ds:schemaRefs>

</xml_diff>